<commit_message>
added clases to pseudocode
needed to sync before code
</commit_message>
<xml_diff>
--- a/pseudolab4.docx
+++ b/pseudolab4.docx
@@ -996,10 +996,7 @@
       </w:r>
       <w:proofErr w:type="gramEnd"/>
       <w:r>
-        <w:t xml:space="preserve"> past the </w:t>
-      </w:r>
-      <w:r>
-        <w:t>comments</w:t>
+        <w:t xml:space="preserve"> past the comments</w:t>
       </w:r>
     </w:p>
     <w:p>
@@ -1046,14 +1043,7 @@
           <w:color w:val="1F497D" w:themeColor="text2"/>
           <w:sz w:val="28"/>
         </w:rPr>
-        <w:t xml:space="preserve"> (</w:t>
-      </w:r>
-      <w:r>
-        <w:rPr>
-          <w:color w:val="1F497D" w:themeColor="text2"/>
-          <w:sz w:val="28"/>
-        </w:rPr>
-        <w:t>char *</w:t>
+        <w:t xml:space="preserve"> (char *</w:t>
       </w:r>
       <w:proofErr w:type="spellStart"/>
       <w:r>
@@ -1161,14 +1151,7 @@
           <w:color w:val="1F497D" w:themeColor="text2"/>
           <w:sz w:val="28"/>
         </w:rPr>
-        <w:t xml:space="preserve"> (char </w:t>
-      </w:r>
-      <w:r>
-        <w:rPr>
-          <w:color w:val="1F497D" w:themeColor="text2"/>
-          <w:sz w:val="28"/>
-        </w:rPr>
-        <w:t>*</w:t>
+        <w:t xml:space="preserve"> (char *</w:t>
       </w:r>
       <w:proofErr w:type="spellStart"/>
       <w:r>
@@ -1446,10 +1429,983 @@
       </w:r>
     </w:p>
     <w:p>
+      <w:proofErr w:type="gramStart"/>
+      <w:r>
+        <w:t>initialize</w:t>
+      </w:r>
+      <w:proofErr w:type="gramEnd"/>
+      <w:r>
+        <w:t xml:space="preserve"> the temp string</w:t>
+      </w:r>
+    </w:p>
+    <w:p>
+      <w:proofErr w:type="gramStart"/>
+      <w:r>
+        <w:t>check</w:t>
+      </w:r>
+      <w:proofErr w:type="gramEnd"/>
+      <w:r>
+        <w:t xml:space="preserve"> for character operators (:,&lt;,&gt;,.,|)</w:t>
+      </w:r>
+    </w:p>
+    <w:p>
+      <w:r>
+        <w:tab/>
+      </w:r>
+      <w:proofErr w:type="gramStart"/>
+      <w:r>
+        <w:t>read</w:t>
+      </w:r>
+      <w:proofErr w:type="gramEnd"/>
+      <w:r>
+        <w:t xml:space="preserve"> next character</w:t>
+      </w:r>
+    </w:p>
+    <w:p>
+      <w:r>
+        <w:tab/>
+      </w:r>
+      <w:r>
+        <w:tab/>
+      </w:r>
+      <w:proofErr w:type="gramStart"/>
+      <w:r>
+        <w:t>if</w:t>
+      </w:r>
+      <w:proofErr w:type="gramEnd"/>
+      <w:r>
+        <w:t xml:space="preserve"> (= or .) -&gt; append both to temp string</w:t>
+      </w:r>
+    </w:p>
+    <w:p>
+      <w:r>
+        <w:tab/>
+      </w:r>
+      <w:r>
+        <w:tab/>
+      </w:r>
+      <w:proofErr w:type="gramStart"/>
+      <w:r>
+        <w:t>else</w:t>
+      </w:r>
+      <w:proofErr w:type="gramEnd"/>
+      <w:r>
+        <w:t xml:space="preserve"> -&gt; append first character to the temp string</w:t>
+      </w:r>
+    </w:p>
+    <w:p/>
+    <w:p>
+      <w:pPr>
+        <w:rPr>
+          <w:color w:val="1F497D" w:themeColor="text2"/>
+          <w:sz w:val="28"/>
+        </w:rPr>
+      </w:pPr>
+      <w:proofErr w:type="spellStart"/>
+      <w:proofErr w:type="gramStart"/>
+      <w:r>
+        <w:rPr>
+          <w:color w:val="1F497D" w:themeColor="text2"/>
+          <w:sz w:val="28"/>
+        </w:rPr>
+        <w:t>downshiftWord</w:t>
+      </w:r>
+      <w:proofErr w:type="spellEnd"/>
+      <w:proofErr w:type="gramEnd"/>
+      <w:r>
+        <w:rPr>
+          <w:color w:val="1F497D" w:themeColor="text2"/>
+          <w:sz w:val="32"/>
+        </w:rPr>
+        <w:t xml:space="preserve"> </w:t>
+      </w:r>
+      <w:r>
+        <w:rPr>
+          <w:color w:val="1F497D" w:themeColor="text2"/>
+          <w:sz w:val="28"/>
+        </w:rPr>
+        <w:t>(char word[])</w:t>
+      </w:r>
+    </w:p>
+    <w:p>
+      <w:proofErr w:type="gramStart"/>
+      <w:r>
+        <w:t>make</w:t>
+      </w:r>
+      <w:proofErr w:type="gramEnd"/>
+      <w:r>
+        <w:t xml:space="preserve"> all characters in the incoming word lower case</w:t>
+      </w:r>
+    </w:p>
+    <w:p/>
+    <w:p>
+      <w:pPr>
+        <w:rPr>
+          <w:color w:val="1F497D" w:themeColor="text2"/>
+          <w:sz w:val="28"/>
+        </w:rPr>
+      </w:pPr>
+      <w:proofErr w:type="spellStart"/>
+      <w:proofErr w:type="gramStart"/>
+      <w:r>
+        <w:rPr>
+          <w:color w:val="1F497D" w:themeColor="text2"/>
+          <w:sz w:val="28"/>
+        </w:rPr>
+        <w:t>isReservedWord</w:t>
+      </w:r>
+      <w:proofErr w:type="spellEnd"/>
+      <w:proofErr w:type="gramEnd"/>
+      <w:r>
+        <w:rPr>
+          <w:color w:val="1F497D" w:themeColor="text2"/>
+          <w:sz w:val="28"/>
+        </w:rPr>
+        <w:t xml:space="preserve"> (char *</w:t>
+      </w:r>
+      <w:proofErr w:type="spellStart"/>
+      <w:r>
+        <w:rPr>
+          <w:color w:val="1F497D" w:themeColor="text2"/>
+          <w:sz w:val="28"/>
+        </w:rPr>
+        <w:t>str</w:t>
+      </w:r>
+      <w:proofErr w:type="spellEnd"/>
+      <w:r>
+        <w:rPr>
+          <w:color w:val="1F497D" w:themeColor="text2"/>
+          <w:sz w:val="28"/>
+        </w:rPr>
+        <w:t>, Token *</w:t>
+      </w:r>
+      <w:proofErr w:type="spellStart"/>
+      <w:r>
+        <w:rPr>
+          <w:color w:val="1F497D" w:themeColor="text2"/>
+          <w:sz w:val="28"/>
+        </w:rPr>
+        <w:t>tok</w:t>
+      </w:r>
+      <w:proofErr w:type="spellEnd"/>
+      <w:r>
+        <w:rPr>
+          <w:color w:val="1F497D" w:themeColor="text2"/>
+          <w:sz w:val="28"/>
+        </w:rPr>
+        <w:t>)</w:t>
+      </w:r>
+    </w:p>
+    <w:p>
+      <w:r>
+        <w:t>Scan the token table for reserved words</w:t>
+      </w:r>
+    </w:p>
+    <w:p>
+      <w:r>
+        <w:t xml:space="preserve">If it is a reserved word -&gt; set the token code member -&gt;return </w:t>
+      </w:r>
+      <w:proofErr w:type="gramStart"/>
+      <w:r>
+        <w:t>True</w:t>
+      </w:r>
+      <w:proofErr w:type="gramEnd"/>
+    </w:p>
+    <w:p>
+      <w:r>
+        <w:t>Else -&gt; return False</w:t>
+      </w:r>
+    </w:p>
+    <w:p/>
+    <w:p>
+      <w:pPr>
+        <w:rPr>
+          <w:color w:val="FF0000"/>
+          <w:sz w:val="32"/>
+        </w:rPr>
+      </w:pPr>
+      <w:r>
+        <w:rPr>
+          <w:color w:val="FF0000"/>
+          <w:sz w:val="32"/>
+        </w:rPr>
+        <w:br w:type="page"/>
+      </w:r>
+    </w:p>
+    <w:p>
+      <w:pPr>
+        <w:rPr>
+          <w:color w:val="FF0000"/>
+          <w:sz w:val="32"/>
+        </w:rPr>
+      </w:pPr>
+    </w:p>
+    <w:p>
+      <w:pPr>
+        <w:rPr>
+          <w:color w:val="FF0000"/>
+          <w:sz w:val="32"/>
+        </w:rPr>
+      </w:pPr>
+      <w:r>
+        <w:rPr>
+          <w:color w:val="FF0000"/>
+          <w:sz w:val="32"/>
+        </w:rPr>
+        <w:t>Token</w:t>
+      </w:r>
+    </w:p>
+    <w:p>
+      <w:r>
+        <w:t xml:space="preserve"> </w:t>
+      </w:r>
+    </w:p>
+    <w:p>
+      <w:pPr>
+        <w:rPr>
+          <w:color w:val="1F497D" w:themeColor="text2"/>
+          <w:sz w:val="28"/>
+        </w:rPr>
+      </w:pPr>
+      <w:r>
+        <w:rPr>
+          <w:color w:val="1F497D" w:themeColor="text2"/>
+          <w:sz w:val="28"/>
+        </w:rPr>
+        <w:t>Token ()</w:t>
+      </w:r>
+    </w:p>
+    <w:p>
+      <w:r>
+        <w:t>//needs work</w:t>
+      </w:r>
+    </w:p>
+    <w:p/>
+    <w:p>
+      <w:pPr>
+        <w:rPr>
+          <w:color w:val="1F497D" w:themeColor="text2"/>
+          <w:sz w:val="28"/>
+        </w:rPr>
+      </w:pPr>
+      <w:proofErr w:type="spellStart"/>
+      <w:proofErr w:type="gramStart"/>
+      <w:r>
+        <w:rPr>
+          <w:color w:val="1F497D" w:themeColor="text2"/>
+          <w:sz w:val="28"/>
+        </w:rPr>
+        <w:t>setCode</w:t>
+      </w:r>
+      <w:proofErr w:type="spellEnd"/>
+      <w:proofErr w:type="gramEnd"/>
+      <w:r>
+        <w:rPr>
+          <w:color w:val="1F497D" w:themeColor="text2"/>
+          <w:sz w:val="28"/>
+        </w:rPr>
+        <w:t xml:space="preserve"> (</w:t>
+      </w:r>
+      <w:proofErr w:type="spellStart"/>
+      <w:r>
+        <w:rPr>
+          <w:color w:val="1F497D" w:themeColor="text2"/>
+          <w:sz w:val="28"/>
+        </w:rPr>
+        <w:t>TokenCode</w:t>
+      </w:r>
+      <w:proofErr w:type="spellEnd"/>
+      <w:r>
+        <w:rPr>
+          <w:color w:val="1F497D" w:themeColor="text2"/>
+          <w:sz w:val="28"/>
+        </w:rPr>
+        <w:t xml:space="preserve"> </w:t>
+      </w:r>
+      <w:proofErr w:type="spellStart"/>
+      <w:r>
+        <w:rPr>
+          <w:color w:val="1F497D" w:themeColor="text2"/>
+          <w:sz w:val="28"/>
+        </w:rPr>
+        <w:t>newCode</w:t>
+      </w:r>
+      <w:proofErr w:type="spellEnd"/>
+      <w:r>
+        <w:rPr>
+          <w:color w:val="1F497D" w:themeColor="text2"/>
+          <w:sz w:val="28"/>
+        </w:rPr>
+        <w:t>)</w:t>
+      </w:r>
+    </w:p>
+    <w:p>
+      <w:proofErr w:type="gramStart"/>
+      <w:r>
+        <w:t>set</w:t>
+      </w:r>
+      <w:proofErr w:type="gramEnd"/>
+      <w:r>
+        <w:t xml:space="preserve"> </w:t>
+      </w:r>
+      <w:proofErr w:type="spellStart"/>
+      <w:r>
+        <w:t>newCode</w:t>
+      </w:r>
+      <w:proofErr w:type="spellEnd"/>
+    </w:p>
+    <w:p>
+      <w:pPr>
+        <w:rPr>
+          <w:color w:val="1F497D" w:themeColor="text2"/>
+          <w:sz w:val="28"/>
+        </w:rPr>
+      </w:pPr>
+      <w:proofErr w:type="spellStart"/>
+      <w:proofErr w:type="gramStart"/>
+      <w:r>
+        <w:rPr>
+          <w:color w:val="1F497D" w:themeColor="text2"/>
+          <w:sz w:val="28"/>
+        </w:rPr>
+        <w:t>g</w:t>
+      </w:r>
+      <w:r>
+        <w:rPr>
+          <w:color w:val="1F497D" w:themeColor="text2"/>
+          <w:sz w:val="28"/>
+        </w:rPr>
+        <w:t>etCode</w:t>
+      </w:r>
+      <w:proofErr w:type="spellEnd"/>
+      <w:proofErr w:type="gramEnd"/>
+      <w:r>
+        <w:rPr>
+          <w:color w:val="1F497D" w:themeColor="text2"/>
+          <w:sz w:val="28"/>
+        </w:rPr>
+        <w:t xml:space="preserve"> ()</w:t>
+      </w:r>
+    </w:p>
+    <w:p>
+      <w:r>
+        <w:t>Return token code member</w:t>
+      </w:r>
+    </w:p>
+    <w:p>
+      <w:pPr>
+        <w:rPr>
+          <w:color w:val="1F497D" w:themeColor="text2"/>
+          <w:sz w:val="28"/>
+        </w:rPr>
+      </w:pPr>
+    </w:p>
+    <w:p>
+      <w:pPr>
+        <w:rPr>
+          <w:color w:val="1F497D" w:themeColor="text2"/>
+          <w:sz w:val="28"/>
+        </w:rPr>
+      </w:pPr>
+      <w:proofErr w:type="spellStart"/>
+      <w:proofErr w:type="gramStart"/>
+      <w:r>
+        <w:rPr>
+          <w:color w:val="1F497D" w:themeColor="text2"/>
+          <w:sz w:val="28"/>
+        </w:rPr>
+        <w:t>setType</w:t>
+      </w:r>
+      <w:proofErr w:type="spellEnd"/>
+      <w:proofErr w:type="gramEnd"/>
+      <w:r>
+        <w:rPr>
+          <w:color w:val="1F497D" w:themeColor="text2"/>
+          <w:sz w:val="28"/>
+        </w:rPr>
+        <w:t xml:space="preserve"> (</w:t>
+      </w:r>
+      <w:proofErr w:type="spellStart"/>
+      <w:r>
+        <w:rPr>
+          <w:color w:val="1F497D" w:themeColor="text2"/>
+          <w:sz w:val="28"/>
+        </w:rPr>
+        <w:t>LiteralType</w:t>
+      </w:r>
+      <w:proofErr w:type="spellEnd"/>
+      <w:r>
+        <w:rPr>
+          <w:color w:val="1F497D" w:themeColor="text2"/>
+          <w:sz w:val="28"/>
+        </w:rPr>
+        <w:t xml:space="preserve"> </w:t>
+      </w:r>
+      <w:proofErr w:type="spellStart"/>
+      <w:r>
+        <w:rPr>
+          <w:color w:val="1F497D" w:themeColor="text2"/>
+          <w:sz w:val="28"/>
+        </w:rPr>
+        <w:t>newType</w:t>
+      </w:r>
+      <w:proofErr w:type="spellEnd"/>
+      <w:r>
+        <w:rPr>
+          <w:color w:val="1F497D" w:themeColor="text2"/>
+          <w:sz w:val="28"/>
+        </w:rPr>
+        <w:t>)</w:t>
+      </w:r>
+    </w:p>
+    <w:p>
+      <w:proofErr w:type="gramStart"/>
+      <w:r>
+        <w:t>set</w:t>
+      </w:r>
+      <w:proofErr w:type="gramEnd"/>
+      <w:r>
+        <w:t xml:space="preserve"> Type</w:t>
+      </w:r>
+    </w:p>
+    <w:p>
+      <w:pPr>
+        <w:rPr>
+          <w:color w:val="1F497D" w:themeColor="text2"/>
+          <w:sz w:val="28"/>
+        </w:rPr>
+      </w:pPr>
+      <w:proofErr w:type="spellStart"/>
+      <w:proofErr w:type="gramStart"/>
+      <w:r>
+        <w:rPr>
+          <w:color w:val="1F497D" w:themeColor="text2"/>
+          <w:sz w:val="28"/>
+        </w:rPr>
+        <w:t>getType</w:t>
+      </w:r>
+      <w:proofErr w:type="spellEnd"/>
+      <w:proofErr w:type="gramEnd"/>
+      <w:r>
+        <w:rPr>
+          <w:color w:val="1F497D" w:themeColor="text2"/>
+          <w:sz w:val="28"/>
+        </w:rPr>
+        <w:t xml:space="preserve"> ()</w:t>
+      </w:r>
+    </w:p>
+    <w:p>
+      <w:proofErr w:type="gramStart"/>
+      <w:r>
+        <w:t>return</w:t>
+      </w:r>
+      <w:proofErr w:type="gramEnd"/>
+      <w:r>
+        <w:t xml:space="preserve"> Token code member</w:t>
+      </w:r>
+    </w:p>
+    <w:p>
+      <w:pPr>
+        <w:rPr>
+          <w:color w:val="1F497D" w:themeColor="text2"/>
+          <w:sz w:val="28"/>
+        </w:rPr>
+      </w:pPr>
+    </w:p>
+    <w:p>
+      <w:pPr>
+        <w:rPr>
+          <w:color w:val="1F497D" w:themeColor="text2"/>
+          <w:sz w:val="28"/>
+        </w:rPr>
+      </w:pPr>
+      <w:proofErr w:type="spellStart"/>
+      <w:proofErr w:type="gramStart"/>
+      <w:r>
+        <w:rPr>
+          <w:color w:val="1F497D" w:themeColor="text2"/>
+          <w:sz w:val="28"/>
+        </w:rPr>
+        <w:t>setLiteral</w:t>
+      </w:r>
+      <w:proofErr w:type="spellEnd"/>
+      <w:proofErr w:type="gramEnd"/>
+      <w:r>
+        <w:rPr>
+          <w:color w:val="1F497D" w:themeColor="text2"/>
+          <w:sz w:val="28"/>
+        </w:rPr>
+        <w:t xml:space="preserve"> (</w:t>
+      </w:r>
+      <w:proofErr w:type="spellStart"/>
+      <w:r>
+        <w:rPr>
+          <w:color w:val="1F497D" w:themeColor="text2"/>
+          <w:sz w:val="28"/>
+        </w:rPr>
+        <w:t>int</w:t>
+      </w:r>
+      <w:proofErr w:type="spellEnd"/>
+      <w:r>
+        <w:rPr>
+          <w:color w:val="1F497D" w:themeColor="text2"/>
+          <w:sz w:val="28"/>
+        </w:rPr>
+        <w:t xml:space="preserve"> </w:t>
+      </w:r>
+      <w:proofErr w:type="spellStart"/>
+      <w:r>
+        <w:rPr>
+          <w:color w:val="1F497D" w:themeColor="text2"/>
+          <w:sz w:val="28"/>
+        </w:rPr>
+        <w:t>newInteger</w:t>
+      </w:r>
+      <w:proofErr w:type="spellEnd"/>
+      <w:r>
+        <w:rPr>
+          <w:color w:val="1F497D" w:themeColor="text2"/>
+          <w:sz w:val="28"/>
+        </w:rPr>
+        <w:t>)</w:t>
+      </w:r>
+    </w:p>
+    <w:p>
+      <w:proofErr w:type="spellStart"/>
+      <w:proofErr w:type="gramStart"/>
+      <w:r>
+        <w:t>setLiteral</w:t>
+      </w:r>
+      <w:proofErr w:type="spellEnd"/>
+      <w:proofErr w:type="gramEnd"/>
+      <w:r>
+        <w:t xml:space="preserve"> to integer</w:t>
+      </w:r>
+    </w:p>
+    <w:p>
+      <w:pPr>
+        <w:rPr>
+          <w:color w:val="1F497D" w:themeColor="text2"/>
+          <w:sz w:val="28"/>
+        </w:rPr>
+      </w:pPr>
+      <w:proofErr w:type="spellStart"/>
+      <w:proofErr w:type="gramStart"/>
+      <w:r>
+        <w:rPr>
+          <w:color w:val="1F497D" w:themeColor="text2"/>
+          <w:sz w:val="28"/>
+        </w:rPr>
+        <w:t>getIntLiteral</w:t>
+      </w:r>
+      <w:proofErr w:type="spellEnd"/>
+      <w:proofErr w:type="gramEnd"/>
+      <w:r>
+        <w:rPr>
+          <w:color w:val="1F497D" w:themeColor="text2"/>
+          <w:sz w:val="28"/>
+        </w:rPr>
+        <w:t xml:space="preserve"> ()</w:t>
+      </w:r>
+    </w:p>
+    <w:p>
+      <w:proofErr w:type="gramStart"/>
+      <w:r>
+        <w:t>return</w:t>
+      </w:r>
+      <w:proofErr w:type="gramEnd"/>
+      <w:r>
+        <w:t xml:space="preserve"> Token code member</w:t>
+      </w:r>
+    </w:p>
+    <w:p/>
+    <w:p>
+      <w:pPr>
+        <w:rPr>
+          <w:color w:val="1F497D" w:themeColor="text2"/>
+          <w:sz w:val="28"/>
+        </w:rPr>
+      </w:pPr>
+      <w:proofErr w:type="spellStart"/>
+      <w:proofErr w:type="gramStart"/>
+      <w:r>
+        <w:rPr>
+          <w:color w:val="1F497D" w:themeColor="text2"/>
+          <w:sz w:val="28"/>
+        </w:rPr>
+        <w:t>setLiteral</w:t>
+      </w:r>
+      <w:proofErr w:type="spellEnd"/>
+      <w:proofErr w:type="gramEnd"/>
+      <w:r>
+        <w:rPr>
+          <w:color w:val="1F497D" w:themeColor="text2"/>
+          <w:sz w:val="28"/>
+        </w:rPr>
+        <w:t xml:space="preserve"> (</w:t>
+      </w:r>
+      <w:proofErr w:type="spellStart"/>
+      <w:r>
+        <w:rPr>
+          <w:color w:val="1F497D" w:themeColor="text2"/>
+          <w:sz w:val="28"/>
+        </w:rPr>
+        <w:t>int</w:t>
+      </w:r>
+      <w:proofErr w:type="spellEnd"/>
+      <w:r>
+        <w:rPr>
+          <w:color w:val="1F497D" w:themeColor="text2"/>
+          <w:sz w:val="28"/>
+        </w:rPr>
+        <w:t xml:space="preserve"> </w:t>
+      </w:r>
+      <w:proofErr w:type="spellStart"/>
+      <w:r>
+        <w:rPr>
+          <w:color w:val="1F497D" w:themeColor="text2"/>
+          <w:sz w:val="28"/>
+        </w:rPr>
+        <w:t>newReal</w:t>
+      </w:r>
+      <w:proofErr w:type="spellEnd"/>
+      <w:r>
+        <w:rPr>
+          <w:color w:val="1F497D" w:themeColor="text2"/>
+          <w:sz w:val="28"/>
+        </w:rPr>
+        <w:t>)</w:t>
+      </w:r>
+    </w:p>
+    <w:p>
+      <w:proofErr w:type="spellStart"/>
+      <w:proofErr w:type="gramStart"/>
+      <w:r>
+        <w:t>setLiteral</w:t>
+      </w:r>
+      <w:proofErr w:type="spellEnd"/>
+      <w:proofErr w:type="gramEnd"/>
+      <w:r>
+        <w:t xml:space="preserve"> to real</w:t>
+      </w:r>
+    </w:p>
+    <w:p>
+      <w:pPr>
+        <w:rPr>
+          <w:color w:val="1F497D" w:themeColor="text2"/>
+          <w:sz w:val="28"/>
+        </w:rPr>
+      </w:pPr>
+      <w:proofErr w:type="spellStart"/>
+      <w:proofErr w:type="gramStart"/>
+      <w:r>
+        <w:rPr>
+          <w:color w:val="1F497D" w:themeColor="text2"/>
+          <w:sz w:val="28"/>
+        </w:rPr>
+        <w:t>getRealLiteral</w:t>
+      </w:r>
+      <w:proofErr w:type="spellEnd"/>
+      <w:proofErr w:type="gramEnd"/>
+      <w:r>
+        <w:rPr>
+          <w:color w:val="1F497D" w:themeColor="text2"/>
+          <w:sz w:val="28"/>
+        </w:rPr>
+        <w:t xml:space="preserve"> ()</w:t>
+      </w:r>
+    </w:p>
+    <w:p>
+      <w:proofErr w:type="gramStart"/>
+      <w:r>
+        <w:t>return</w:t>
+      </w:r>
+      <w:proofErr w:type="gramEnd"/>
+      <w:r>
+        <w:t xml:space="preserve"> Token code member</w:t>
+      </w:r>
+    </w:p>
+    <w:p/>
+    <w:p>
+      <w:pPr>
+        <w:rPr>
+          <w:color w:val="1F497D" w:themeColor="text2"/>
+          <w:sz w:val="28"/>
+        </w:rPr>
+      </w:pPr>
+      <w:proofErr w:type="spellStart"/>
+      <w:proofErr w:type="gramStart"/>
+      <w:r>
+        <w:rPr>
+          <w:color w:val="1F497D" w:themeColor="text2"/>
+          <w:sz w:val="28"/>
+        </w:rPr>
+        <w:t>setLiteral</w:t>
+      </w:r>
+      <w:proofErr w:type="spellEnd"/>
+      <w:proofErr w:type="gramEnd"/>
+      <w:r>
+        <w:rPr>
+          <w:color w:val="1F497D" w:themeColor="text2"/>
+          <w:sz w:val="28"/>
+        </w:rPr>
+        <w:t xml:space="preserve"> (string </w:t>
+      </w:r>
+      <w:proofErr w:type="spellStart"/>
+      <w:r>
+        <w:rPr>
+          <w:color w:val="1F497D" w:themeColor="text2"/>
+          <w:sz w:val="28"/>
+        </w:rPr>
+        <w:t>newString</w:t>
+      </w:r>
+      <w:proofErr w:type="spellEnd"/>
+      <w:r>
+        <w:rPr>
+          <w:color w:val="1F497D" w:themeColor="text2"/>
+          <w:sz w:val="28"/>
+        </w:rPr>
+        <w:t>)</w:t>
+      </w:r>
+    </w:p>
+    <w:p>
+      <w:proofErr w:type="spellStart"/>
+      <w:proofErr w:type="gramStart"/>
+      <w:r>
+        <w:t>setLiteral</w:t>
+      </w:r>
+      <w:proofErr w:type="spellEnd"/>
+      <w:proofErr w:type="gramEnd"/>
+      <w:r>
+        <w:t xml:space="preserve"> to String</w:t>
+      </w:r>
+    </w:p>
+    <w:p>
+      <w:proofErr w:type="spellStart"/>
+      <w:proofErr w:type="gramStart"/>
+      <w:r>
+        <w:t>malloc</w:t>
+      </w:r>
+      <w:proofErr w:type="spellEnd"/>
+      <w:proofErr w:type="gramEnd"/>
+      <w:r>
+        <w:t xml:space="preserve"> space for string</w:t>
+      </w:r>
+    </w:p>
+    <w:p>
+      <w:proofErr w:type="gramStart"/>
+      <w:r>
+        <w:t>copy</w:t>
+      </w:r>
+      <w:proofErr w:type="gramEnd"/>
+      <w:r>
+        <w:t xml:space="preserve"> </w:t>
+      </w:r>
+      <w:proofErr w:type="spellStart"/>
+      <w:r>
+        <w:t>stringLiteral</w:t>
+      </w:r>
+      <w:proofErr w:type="spellEnd"/>
+      <w:r>
+        <w:t xml:space="preserve"> to </w:t>
+      </w:r>
+      <w:proofErr w:type="spellStart"/>
+      <w:r>
+        <w:t>newString</w:t>
+      </w:r>
+      <w:proofErr w:type="spellEnd"/>
+    </w:p>
+    <w:p>
+      <w:pPr>
+        <w:rPr>
+          <w:color w:val="1F497D" w:themeColor="text2"/>
+          <w:sz w:val="28"/>
+        </w:rPr>
+      </w:pPr>
+      <w:proofErr w:type="spellStart"/>
+      <w:proofErr w:type="gramStart"/>
+      <w:r>
+        <w:rPr>
+          <w:color w:val="1F497D" w:themeColor="text2"/>
+          <w:sz w:val="28"/>
+        </w:rPr>
+        <w:t>getStringLiteral</w:t>
+      </w:r>
+      <w:proofErr w:type="spellEnd"/>
+      <w:proofErr w:type="gramEnd"/>
+      <w:r>
+        <w:rPr>
+          <w:color w:val="1F497D" w:themeColor="text2"/>
+          <w:sz w:val="28"/>
+        </w:rPr>
+        <w:t xml:space="preserve"> ()</w:t>
+      </w:r>
+    </w:p>
+    <w:p>
+      <w:proofErr w:type="gramStart"/>
+      <w:r>
+        <w:t>return</w:t>
+      </w:r>
+      <w:proofErr w:type="gramEnd"/>
+      <w:r>
+        <w:t xml:space="preserve"> Token code member</w:t>
+      </w:r>
+    </w:p>
+    <w:p/>
+    <w:p>
+      <w:pPr>
+        <w:rPr>
+          <w:color w:val="1F497D" w:themeColor="text2"/>
+          <w:sz w:val="28"/>
+        </w:rPr>
+      </w:pPr>
+      <w:proofErr w:type="spellStart"/>
+      <w:proofErr w:type="gramStart"/>
+      <w:r>
+        <w:rPr>
+          <w:color w:val="1F497D" w:themeColor="text2"/>
+          <w:sz w:val="28"/>
+        </w:rPr>
+        <w:t>setTokenString</w:t>
+      </w:r>
+      <w:proofErr w:type="spellEnd"/>
+      <w:proofErr w:type="gramEnd"/>
+      <w:r>
+        <w:rPr>
+          <w:color w:val="1F497D" w:themeColor="text2"/>
+          <w:sz w:val="28"/>
+        </w:rPr>
+        <w:t xml:space="preserve"> (string s)</w:t>
+      </w:r>
+    </w:p>
+    <w:p>
+      <w:proofErr w:type="spellStart"/>
+      <w:proofErr w:type="gramStart"/>
+      <w:r>
+        <w:t>setTokenString</w:t>
+      </w:r>
+      <w:proofErr w:type="spellEnd"/>
+      <w:proofErr w:type="gramEnd"/>
+      <w:r>
+        <w:t xml:space="preserve"> = s</w:t>
+      </w:r>
+    </w:p>
+    <w:p>
+      <w:pPr>
+        <w:rPr>
+          <w:color w:val="1F497D" w:themeColor="text2"/>
+          <w:sz w:val="28"/>
+        </w:rPr>
+      </w:pPr>
+      <w:proofErr w:type="spellStart"/>
+      <w:proofErr w:type="gramStart"/>
+      <w:r>
+        <w:rPr>
+          <w:color w:val="1F497D" w:themeColor="text2"/>
+          <w:sz w:val="28"/>
+        </w:rPr>
+        <w:t>getTokenString</w:t>
+      </w:r>
+      <w:proofErr w:type="spellEnd"/>
+      <w:proofErr w:type="gramEnd"/>
+      <w:r>
+        <w:rPr>
+          <w:color w:val="1F497D" w:themeColor="text2"/>
+          <w:sz w:val="28"/>
+        </w:rPr>
+        <w:t xml:space="preserve"> (string s)</w:t>
+      </w:r>
+    </w:p>
+    <w:p>
+      <w:proofErr w:type="gramStart"/>
+      <w:r>
+        <w:t>return</w:t>
+      </w:r>
+      <w:proofErr w:type="gramEnd"/>
+      <w:r>
+        <w:t xml:space="preserve"> Token code member</w:t>
+      </w:r>
+    </w:p>
+    <w:p/>
+    <w:p>
+      <w:pPr>
+        <w:rPr>
+          <w:color w:val="1F497D" w:themeColor="text2"/>
+          <w:sz w:val="28"/>
+        </w:rPr>
+      </w:pPr>
+      <w:proofErr w:type="spellStart"/>
+      <w:proofErr w:type="gramStart"/>
+      <w:r>
+        <w:rPr>
+          <w:color w:val="1F497D" w:themeColor="text2"/>
+          <w:sz w:val="28"/>
+        </w:rPr>
+        <w:t>addLineNumber</w:t>
+      </w:r>
+      <w:proofErr w:type="spellEnd"/>
+      <w:proofErr w:type="gramEnd"/>
+      <w:r>
+        <w:rPr>
+          <w:color w:val="1F497D" w:themeColor="text2"/>
+          <w:sz w:val="28"/>
+        </w:rPr>
+        <w:t xml:space="preserve"> (</w:t>
+      </w:r>
+      <w:proofErr w:type="spellStart"/>
+      <w:r>
+        <w:rPr>
+          <w:color w:val="1F497D" w:themeColor="text2"/>
+          <w:sz w:val="28"/>
+        </w:rPr>
+        <w:t>int</w:t>
+      </w:r>
+      <w:proofErr w:type="spellEnd"/>
+      <w:r>
+        <w:rPr>
+          <w:color w:val="1F497D" w:themeColor="text2"/>
+          <w:sz w:val="28"/>
+        </w:rPr>
+        <w:t xml:space="preserve"> </w:t>
+      </w:r>
+      <w:proofErr w:type="spellStart"/>
+      <w:r>
+        <w:rPr>
+          <w:color w:val="1F497D" w:themeColor="text2"/>
+          <w:sz w:val="28"/>
+        </w:rPr>
+        <w:t>lineNumber</w:t>
+      </w:r>
+      <w:proofErr w:type="spellEnd"/>
+      <w:r>
+        <w:rPr>
+          <w:color w:val="1F497D" w:themeColor="text2"/>
+          <w:sz w:val="28"/>
+        </w:rPr>
+        <w:t>){</w:t>
+      </w:r>
+    </w:p>
+    <w:p>
+      <w:proofErr w:type="gramStart"/>
+      <w:r>
+        <w:t>add</w:t>
+      </w:r>
+      <w:proofErr w:type="gramEnd"/>
+      <w:r>
+        <w:t xml:space="preserve"> line number to node</w:t>
+      </w:r>
+    </w:p>
+    <w:p/>
+    <w:p>
+      <w:pPr>
+        <w:rPr>
+          <w:color w:val="1F497D" w:themeColor="text2"/>
+          <w:sz w:val="22"/>
+        </w:rPr>
+      </w:pPr>
       <w:bookmarkStart w:id="0" w:name="_GoBack"/>
       <w:bookmarkEnd w:id="0"/>
     </w:p>
-    <w:p/>
     <w:p/>
     <w:p/>
     <w:p/>
@@ -1618,6 +2574,7 @@
   <w:style w:type="paragraph" w:default="1" w:styleId="Normal">
     <w:name w:val="Normal"/>
     <w:qFormat/>
+    <w:rsid w:val="00F312A5"/>
   </w:style>
   <w:style w:type="character" w:default="1" w:styleId="DefaultParagraphFont">
     <w:name w:val="Default Paragraph Font"/>
@@ -1804,6 +2761,7 @@
   <w:style w:type="paragraph" w:default="1" w:styleId="Normal">
     <w:name w:val="Normal"/>
     <w:qFormat/>
+    <w:rsid w:val="00F312A5"/>
   </w:style>
   <w:style w:type="character" w:default="1" w:styleId="DefaultParagraphFont">
     <w:name w:val="Default Paragraph Font"/>
@@ -2160,7 +3118,7 @@
 </file>
 
 <file path=customXml/itemProps1.xml><?xml version="1.0" encoding="utf-8"?>
-<ds:datastoreItem xmlns:ds="http://schemas.openxmlformats.org/officeDocument/2006/customXml" ds:itemID="{930C5BEA-C51F-E849-B51C-015E55433140}">
+<ds:datastoreItem xmlns:ds="http://schemas.openxmlformats.org/officeDocument/2006/customXml" ds:itemID="{B4145D9A-DF77-B34D-B1BE-FE7423369BA2}">
   <ds:schemaRefs>
     <ds:schemaRef ds:uri="http://schemas.openxmlformats.org/officeDocument/2006/bibliography"/>
   </ds:schemaRefs>

</xml_diff>